<commit_message>
support reagent produce update
</commit_message>
<xml_diff>
--- a/doc/New support 20170316.docx
+++ b/doc/New support 20170316.docx
@@ -5,9 +5,6 @@
     <w:p>
       <w:pPr>
         <w:pStyle w:val="1"/>
-        <w:rPr>
-          <w:rFonts w:hint="eastAsia"/>
-        </w:rPr>
       </w:pPr>
       <w:r>
         <w:t>N</w:t>
@@ -22,9 +19,6 @@
     <w:p>
       <w:pPr>
         <w:pStyle w:val="2"/>
-        <w:rPr>
-          <w:rFonts w:hint="eastAsia"/>
-        </w:rPr>
       </w:pPr>
       <w:r>
         <w:rPr>
@@ -36,9 +30,6 @@
     <w:p>
       <w:pPr>
         <w:pStyle w:val="3"/>
-        <w:rPr>
-          <w:rFonts w:hint="eastAsia"/>
-        </w:rPr>
       </w:pPr>
       <w:r>
         <w:rPr>
@@ -48,11 +39,6 @@
       </w:r>
     </w:p>
     <w:p>
-      <w:pPr>
-        <w:rPr>
-          <w:rFonts w:hint="eastAsia"/>
-        </w:rPr>
-      </w:pPr>
       <w:r>
         <w:rPr>
           <w:rFonts w:hint="eastAsia"/>
@@ -132,11 +118,6 @@
       </w:r>
     </w:p>
     <w:p>
-      <w:pPr>
-        <w:rPr>
-          <w:rFonts w:hint="eastAsia"/>
-        </w:rPr>
-      </w:pPr>
       <w:r>
         <w:rPr>
           <w:rFonts w:hint="eastAsia"/>
@@ -250,11 +231,6 @@
       </w:r>
     </w:p>
     <w:p>
-      <w:pPr>
-        <w:rPr>
-          <w:rFonts w:hint="eastAsia"/>
-        </w:rPr>
-      </w:pPr>
       <w:r>
         <w:rPr>
           <w:rFonts w:hint="eastAsia"/>
@@ -387,11 +363,6 @@
       </w:r>
     </w:p>
     <w:p>
-      <w:pPr>
-        <w:rPr>
-          <w:rFonts w:hint="eastAsia"/>
-        </w:rPr>
-      </w:pPr>
       <w:r>
         <w:rPr>
           <w:rFonts w:hint="eastAsia"/>
@@ -456,28 +427,14 @@
       </w:r>
     </w:p>
     <w:p>
-      <w:pPr>
-        <w:rPr>
-          <w:rFonts w:hint="eastAsia"/>
-        </w:rPr>
-      </w:pPr>
       <w:r>
         <w:t>}</w:t>
       </w:r>
     </w:p>
-    <w:p>
-      <w:pPr>
-        <w:rPr>
-          <w:rFonts w:hint="eastAsia"/>
-        </w:rPr>
-      </w:pPr>
-    </w:p>
+    <w:p/>
     <w:p>
       <w:pPr>
         <w:pStyle w:val="3"/>
-        <w:rPr>
-          <w:rFonts w:hint="eastAsia"/>
-        </w:rPr>
       </w:pPr>
       <w:r>
         <w:rPr>
@@ -487,11 +444,6 @@
       </w:r>
     </w:p>
     <w:p>
-      <w:pPr>
-        <w:rPr>
-          <w:rFonts w:hint="eastAsia"/>
-        </w:rPr>
-      </w:pPr>
       <w:r>
         <w:rPr>
           <w:noProof/>
@@ -544,11 +496,6 @@
       </w:r>
     </w:p>
     <w:p>
-      <w:pPr>
-        <w:rPr>
-          <w:rFonts w:hint="eastAsia"/>
-        </w:rPr>
-      </w:pPr>
       <w:r>
         <w:rPr>
           <w:rFonts w:ascii="宋体" w:eastAsia="宋体" w:hAnsi="宋体" w:cs="宋体"/>
@@ -604,11 +551,6 @@
       </w:r>
     </w:p>
     <w:p>
-      <w:pPr>
-        <w:rPr>
-          <w:rFonts w:hint="eastAsia"/>
-        </w:rPr>
-      </w:pPr>
       <w:r>
         <w:rPr>
           <w:rFonts w:hint="eastAsia"/>
@@ -638,9 +580,6 @@
     <w:p>
       <w:pPr>
         <w:pStyle w:val="2"/>
-        <w:rPr>
-          <w:rFonts w:hint="eastAsia"/>
-        </w:rPr>
       </w:pPr>
       <w:r>
         <w:rPr>
@@ -652,9 +591,6 @@
     <w:p>
       <w:pPr>
         <w:pStyle w:val="3"/>
-        <w:rPr>
-          <w:rFonts w:hint="eastAsia"/>
-        </w:rPr>
       </w:pPr>
       <w:r>
         <w:rPr>
@@ -764,11 +700,6 @@
       </w:r>
     </w:p>
     <w:p>
-      <w:pPr>
-        <w:rPr>
-          <w:rFonts w:hint="eastAsia"/>
-        </w:rPr>
-      </w:pPr>
       <w:proofErr w:type="gramStart"/>
       <w:r>
         <w:t>curl</w:t>
@@ -788,7 +719,6 @@
     <w:p>
       <w:pPr>
         <w:rPr>
-          <w:rFonts w:hint="eastAsia"/>
           <w:b/>
           <w:i/>
         </w:rPr>
@@ -812,9 +742,6 @@
     <w:p>
       <w:pPr>
         <w:pStyle w:val="2"/>
-        <w:rPr>
-          <w:rFonts w:hint="eastAsia"/>
-        </w:rPr>
       </w:pPr>
       <w:r>
         <w:rPr>
@@ -826,9 +753,6 @@
     <w:p>
       <w:pPr>
         <w:pStyle w:val="3"/>
-        <w:rPr>
-          <w:rFonts w:hint="eastAsia"/>
-        </w:rPr>
       </w:pPr>
       <w:r>
         <w:rPr>
@@ -838,11 +762,6 @@
       </w:r>
     </w:p>
     <w:p>
-      <w:pPr>
-        <w:rPr>
-          <w:rFonts w:hint="eastAsia"/>
-        </w:rPr>
-      </w:pPr>
       <w:r>
         <w:rPr>
           <w:rFonts w:ascii="宋体" w:eastAsia="宋体" w:hAnsi="宋体" w:cs="宋体"/>
@@ -900,7 +819,6 @@
     <w:p>
       <w:pPr>
         <w:rPr>
-          <w:rFonts w:hint="eastAsia"/>
           <w:b/>
         </w:rPr>
       </w:pPr>
@@ -914,11 +832,6 @@
       </w:r>
     </w:p>
     <w:p>
-      <w:pPr>
-        <w:rPr>
-          <w:rFonts w:hint="eastAsia"/>
-        </w:rPr>
-      </w:pPr>
       <w:proofErr w:type="gramStart"/>
       <w:r>
         <w:t>curl</w:t>
@@ -945,6 +858,106 @@
       </w:r>
     </w:p>
     <w:p>
+      <w:pPr>
+        <w:pStyle w:val="2"/>
+        <w:rPr>
+          <w:rFonts w:hint="eastAsia"/>
+        </w:rPr>
+      </w:pPr>
+      <w:r>
+        <w:rPr>
+          <w:rFonts w:hint="eastAsia"/>
+        </w:rPr>
+        <w:t>试剂生产管理</w:t>
+      </w:r>
+    </w:p>
+    <w:p>
+      <w:pPr>
+        <w:rPr>
+          <w:rFonts w:hint="eastAsia"/>
+        </w:rPr>
+      </w:pPr>
+      <w:r>
+        <w:rPr>
+          <w:rFonts w:hint="eastAsia"/>
+        </w:rPr>
+        <w:t>批号管理和生产管理合并为一个</w:t>
+      </w:r>
+      <w:proofErr w:type="gramStart"/>
+      <w:r>
+        <w:rPr>
+          <w:rFonts w:hint="eastAsia"/>
+        </w:rPr>
+        <w:t>标签页即可</w:t>
+      </w:r>
+      <w:proofErr w:type="gramEnd"/>
+    </w:p>
+    <w:p>
+      <w:pPr>
+        <w:rPr>
+          <w:rFonts w:hint="eastAsia"/>
+        </w:rPr>
+      </w:pPr>
+      <w:r>
+        <w:rPr>
+          <w:rFonts w:ascii="宋体" w:eastAsia="宋体" w:hAnsi="宋体" w:cs="宋体"/>
+          <w:noProof/>
+          <w:sz w:val="24"/>
+          <w:szCs w:val="24"/>
+        </w:rPr>
+        <w:drawing>
+          <wp:inline distT="0" distB="0" distL="0" distR="0" wp14:anchorId="5B3A4B5D" wp14:editId="666A03D4">
+            <wp:extent cx="5274310" cy="3786698"/>
+            <wp:effectExtent l="0" t="0" r="2540" b="4445"/>
+            <wp:docPr id="5" name="图片 5" descr="C:\Users\Administrator\AppData\Roaming\Tencent\Users\792754629\QQ\WinTemp\RichOle\BUA_8T$J6`9Y@}I}OR082UD.png"/>
+            <wp:cNvGraphicFramePr>
+              <a:graphicFrameLocks xmlns:a="http://schemas.openxmlformats.org/drawingml/2006/main" noChangeAspect="1"/>
+            </wp:cNvGraphicFramePr>
+            <a:graphic xmlns:a="http://schemas.openxmlformats.org/drawingml/2006/main">
+              <a:graphicData uri="http://schemas.openxmlformats.org/drawingml/2006/picture">
+                <pic:pic xmlns:pic="http://schemas.openxmlformats.org/drawingml/2006/picture">
+                  <pic:nvPicPr>
+                    <pic:cNvPr id="0" name="Picture 5" descr="C:\Users\Administrator\AppData\Roaming\Tencent\Users\792754629\QQ\WinTemp\RichOle\BUA_8T$J6`9Y@}I}OR082UD.png"/>
+                    <pic:cNvPicPr>
+                      <a:picLocks noChangeAspect="1" noChangeArrowheads="1"/>
+                    </pic:cNvPicPr>
+                  </pic:nvPicPr>
+                  <pic:blipFill>
+                    <a:blip r:embed="rId10" cstate="print"/>
+                    <a:srcRect/>
+                    <a:stretch>
+                      <a:fillRect/>
+                    </a:stretch>
+                  </pic:blipFill>
+                  <pic:spPr bwMode="auto">
+                    <a:xfrm>
+                      <a:off x="0" y="0"/>
+                      <a:ext cx="5274310" cy="3786698"/>
+                    </a:xfrm>
+                    <a:prstGeom prst="rect">
+                      <a:avLst/>
+                    </a:prstGeom>
+                    <a:noFill/>
+                    <a:ln w="9525">
+                      <a:noFill/>
+                      <a:miter lim="800000"/>
+                      <a:headEnd/>
+                      <a:tailEnd/>
+                    </a:ln>
+                  </pic:spPr>
+                </pic:pic>
+              </a:graphicData>
+            </a:graphic>
+          </wp:inline>
+        </w:drawing>
+      </w:r>
+    </w:p>
+    <w:p>
+      <w:pPr>
+        <w:rPr>
+          <w:rFonts w:hint="eastAsia"/>
+        </w:rPr>
+      </w:pPr>
       <w:bookmarkStart w:id="0" w:name="_GoBack"/>
       <w:bookmarkEnd w:id="0"/>
     </w:p>

</xml_diff>

<commit_message>
update log type manage and reg produce manage
</commit_message>
<xml_diff>
--- a/doc/New support 20170316.docx
+++ b/doc/New support 20170316.docx
@@ -47,29 +47,8 @@
       </w:r>
     </w:p>
     <w:p>
-      <w:proofErr w:type="gramStart"/>
-      <w:r>
-        <w:t>curl  -</w:t>
-      </w:r>
-      <w:proofErr w:type="gramEnd"/>
-      <w:r>
-        <w:t>X POST 127.0.0.1:8080/</w:t>
-      </w:r>
-      <w:proofErr w:type="spellStart"/>
-      <w:r>
-        <w:t>logtype</w:t>
-      </w:r>
-      <w:proofErr w:type="spellEnd"/>
-      <w:r>
-        <w:t xml:space="preserve"> -d '{"Type":1,"Level":1, "</w:t>
-      </w:r>
-      <w:proofErr w:type="spellStart"/>
-      <w:r>
-        <w:t>Content":"device</w:t>
-      </w:r>
-      <w:proofErr w:type="spellEnd"/>
-      <w:r>
-        <w:t xml:space="preserve"> stat info"}'</w:t>
+      <w:r>
+        <w:t>curl  -X POST 127.0.0.1:8080/logtype -d '{"Type":1,"Level":1, "Content":"device stat info"}'</w:t>
       </w:r>
     </w:p>
     <w:p>
@@ -86,26 +65,387 @@
       <w:r>
         <w:t xml:space="preserve">    "Id": 1,</w:t>
       </w:r>
-    </w:p>
-    <w:p>
+      <w:r>
+        <w:rPr>
+          <w:rFonts w:hint="eastAsia"/>
+        </w:rPr>
+        <w:tab/>
+      </w:r>
+      <w:r>
+        <w:rPr>
+          <w:rFonts w:hint="eastAsia"/>
+        </w:rPr>
+        <w:tab/>
+      </w:r>
+      <w:r>
+        <w:rPr>
+          <w:rFonts w:hint="eastAsia"/>
+        </w:rPr>
+        <w:tab/>
+      </w:r>
+      <w:r>
+        <w:rPr>
+          <w:rFonts w:hint="eastAsia"/>
+        </w:rPr>
+        <w:tab/>
+      </w:r>
+      <w:r>
+        <w:rPr>
+          <w:rFonts w:hint="eastAsia"/>
+          <w:b/>
+          <w:color w:val="FF0000"/>
+          <w:highlight w:val="yellow"/>
+        </w:rPr>
+        <w:t>//</w:t>
+      </w:r>
+      <w:r>
+        <w:rPr>
+          <w:rFonts w:hint="eastAsia"/>
+          <w:b/>
+          <w:color w:val="FF0000"/>
+          <w:highlight w:val="yellow"/>
+        </w:rPr>
+        <w:t>日志号，数据库自动指定</w:t>
+      </w:r>
+    </w:p>
+    <w:p>
+      <w:pPr>
+        <w:rPr>
+          <w:b/>
+          <w:color w:val="FF0000"/>
+          <w:highlight w:val="yellow"/>
+        </w:rPr>
+      </w:pPr>
       <w:r>
         <w:t xml:space="preserve">    "Type": 1,</w:t>
       </w:r>
-    </w:p>
-    <w:p>
+      <w:r>
+        <w:rPr>
+          <w:rFonts w:hint="eastAsia"/>
+        </w:rPr>
+        <w:tab/>
+      </w:r>
+      <w:r>
+        <w:rPr>
+          <w:rFonts w:hint="eastAsia"/>
+        </w:rPr>
+        <w:tab/>
+      </w:r>
+      <w:r>
+        <w:rPr>
+          <w:rFonts w:hint="eastAsia"/>
+        </w:rPr>
+        <w:tab/>
+      </w:r>
+      <w:r>
+        <w:rPr>
+          <w:rFonts w:hint="eastAsia"/>
+        </w:rPr>
+        <w:tab/>
+      </w:r>
+      <w:r>
+        <w:rPr>
+          <w:rFonts w:hint="eastAsia"/>
+          <w:b/>
+          <w:color w:val="FF0000"/>
+          <w:highlight w:val="yellow"/>
+        </w:rPr>
+        <w:t>//</w:t>
+      </w:r>
+      <w:r>
+        <w:rPr>
+          <w:rFonts w:hint="eastAsia"/>
+          <w:b/>
+          <w:color w:val="FF0000"/>
+          <w:highlight w:val="yellow"/>
+        </w:rPr>
+        <w:t>日志类型，</w:t>
+      </w:r>
+      <w:r>
+        <w:rPr>
+          <w:rFonts w:hint="eastAsia"/>
+          <w:b/>
+          <w:color w:val="FF0000"/>
+          <w:highlight w:val="yellow"/>
+        </w:rPr>
+        <w:t>1</w:t>
+      </w:r>
+      <w:r>
+        <w:rPr>
+          <w:rFonts w:hint="eastAsia"/>
+          <w:b/>
+          <w:color w:val="FF0000"/>
+          <w:highlight w:val="yellow"/>
+        </w:rPr>
+        <w:t>——</w:t>
+      </w:r>
+      <w:r>
+        <w:rPr>
+          <w:rFonts w:hint="eastAsia"/>
+          <w:b/>
+          <w:color w:val="FF0000"/>
+          <w:highlight w:val="yellow"/>
+        </w:rPr>
+        <w:t>Error</w:t>
+      </w:r>
+      <w:r>
+        <w:rPr>
+          <w:rFonts w:hint="eastAsia"/>
+          <w:b/>
+          <w:color w:val="FF0000"/>
+          <w:highlight w:val="yellow"/>
+        </w:rPr>
+        <w:t>，</w:t>
+      </w:r>
+      <w:r>
+        <w:rPr>
+          <w:rFonts w:hint="eastAsia"/>
+          <w:b/>
+          <w:color w:val="FF0000"/>
+          <w:highlight w:val="yellow"/>
+        </w:rPr>
+        <w:t>2</w:t>
+      </w:r>
+      <w:r>
+        <w:rPr>
+          <w:rFonts w:hint="eastAsia"/>
+          <w:b/>
+          <w:color w:val="FF0000"/>
+          <w:highlight w:val="yellow"/>
+        </w:rPr>
+        <w:t>——</w:t>
+      </w:r>
+      <w:r>
+        <w:rPr>
+          <w:rFonts w:hint="eastAsia"/>
+          <w:b/>
+          <w:color w:val="FF0000"/>
+          <w:highlight w:val="yellow"/>
+        </w:rPr>
+        <w:t>Warning</w:t>
+      </w:r>
+      <w:r>
+        <w:rPr>
+          <w:rFonts w:hint="eastAsia"/>
+          <w:b/>
+          <w:color w:val="FF0000"/>
+          <w:highlight w:val="yellow"/>
+        </w:rPr>
+        <w:t>，</w:t>
+      </w:r>
+      <w:r>
+        <w:rPr>
+          <w:rFonts w:hint="eastAsia"/>
+          <w:b/>
+          <w:color w:val="FF0000"/>
+          <w:highlight w:val="yellow"/>
+        </w:rPr>
+        <w:t>3</w:t>
+      </w:r>
+      <w:r>
+        <w:rPr>
+          <w:rFonts w:hint="eastAsia"/>
+          <w:b/>
+          <w:color w:val="FF0000"/>
+          <w:highlight w:val="yellow"/>
+        </w:rPr>
+        <w:t>——</w:t>
+      </w:r>
+      <w:r>
+        <w:rPr>
+          <w:rFonts w:hint="eastAsia"/>
+          <w:b/>
+          <w:color w:val="FF0000"/>
+          <w:highlight w:val="yellow"/>
+        </w:rPr>
+        <w:t>Info</w:t>
+      </w:r>
+    </w:p>
+    <w:p>
+      <w:pPr>
+        <w:rPr>
+          <w:b/>
+          <w:color w:val="FF0000"/>
+          <w:highlight w:val="yellow"/>
+        </w:rPr>
+      </w:pPr>
       <w:r>
         <w:t xml:space="preserve">    "Level": 1,</w:t>
       </w:r>
-    </w:p>
-    <w:p>
+      <w:r>
+        <w:rPr>
+          <w:rFonts w:hint="eastAsia"/>
+        </w:rPr>
+        <w:tab/>
+      </w:r>
+      <w:r>
+        <w:rPr>
+          <w:rFonts w:hint="eastAsia"/>
+        </w:rPr>
+        <w:tab/>
+      </w:r>
+      <w:r>
+        <w:rPr>
+          <w:rFonts w:hint="eastAsia"/>
+        </w:rPr>
+        <w:tab/>
+      </w:r>
+      <w:r>
+        <w:rPr>
+          <w:rFonts w:hint="eastAsia"/>
+          <w:b/>
+          <w:color w:val="FF0000"/>
+          <w:highlight w:val="yellow"/>
+        </w:rPr>
+        <w:t>//</w:t>
+      </w:r>
+      <w:r>
+        <w:rPr>
+          <w:rFonts w:hint="eastAsia"/>
+          <w:b/>
+          <w:color w:val="FF0000"/>
+          <w:highlight w:val="yellow"/>
+        </w:rPr>
+        <w:t>日志级别，</w:t>
+      </w:r>
+      <w:r>
+        <w:rPr>
+          <w:rFonts w:hint="eastAsia"/>
+          <w:b/>
+          <w:color w:val="FF0000"/>
+          <w:highlight w:val="yellow"/>
+        </w:rPr>
+        <w:t>1</w:t>
+      </w:r>
+      <w:r>
+        <w:rPr>
+          <w:rFonts w:hint="eastAsia"/>
+          <w:b/>
+          <w:color w:val="FF0000"/>
+          <w:highlight w:val="yellow"/>
+        </w:rPr>
+        <w:t>——致命，</w:t>
+      </w:r>
+      <w:r>
+        <w:rPr>
+          <w:rFonts w:hint="eastAsia"/>
+          <w:b/>
+          <w:color w:val="FF0000"/>
+          <w:highlight w:val="yellow"/>
+        </w:rPr>
+        <w:t>2</w:t>
+      </w:r>
+      <w:r>
+        <w:rPr>
+          <w:rFonts w:hint="eastAsia"/>
+          <w:b/>
+          <w:color w:val="FF0000"/>
+          <w:highlight w:val="yellow"/>
+        </w:rPr>
+        <w:t>——严重，</w:t>
+      </w:r>
+      <w:r>
+        <w:rPr>
+          <w:rFonts w:hint="eastAsia"/>
+          <w:b/>
+          <w:color w:val="FF0000"/>
+          <w:highlight w:val="yellow"/>
+        </w:rPr>
+        <w:t>3</w:t>
+      </w:r>
+      <w:r>
+        <w:rPr>
+          <w:rFonts w:hint="eastAsia"/>
+          <w:b/>
+          <w:color w:val="FF0000"/>
+          <w:highlight w:val="yellow"/>
+        </w:rPr>
+        <w:t>——一般</w:t>
+      </w:r>
+    </w:p>
+    <w:p>
+      <w:pPr>
+        <w:rPr>
+          <w:b/>
+          <w:color w:val="FF0000"/>
+          <w:highlight w:val="yellow"/>
+        </w:rPr>
+      </w:pPr>
       <w:r>
         <w:t xml:space="preserve">    "Updated": "2017-03-15 17:08:37",</w:t>
       </w:r>
+      <w:r>
+        <w:rPr>
+          <w:rFonts w:hint="eastAsia"/>
+        </w:rPr>
+        <w:tab/>
+      </w:r>
+      <w:r>
+        <w:rPr>
+          <w:rFonts w:hint="eastAsia"/>
+        </w:rPr>
+        <w:tab/>
+        <w:t>/</w:t>
+      </w:r>
+      <w:r>
+        <w:rPr>
+          <w:rFonts w:hint="eastAsia"/>
+          <w:b/>
+          <w:color w:val="FF0000"/>
+          <w:highlight w:val="yellow"/>
+        </w:rPr>
+        <w:t>/</w:t>
+      </w:r>
+      <w:r>
+        <w:rPr>
+          <w:rFonts w:hint="eastAsia"/>
+          <w:b/>
+          <w:color w:val="FF0000"/>
+          <w:highlight w:val="yellow"/>
+        </w:rPr>
+        <w:t>时间</w:t>
+      </w:r>
     </w:p>
     <w:p>
       <w:r>
         <w:t xml:space="preserve">    "Content": "device stat info"</w:t>
       </w:r>
+      <w:r>
+        <w:rPr>
+          <w:rFonts w:hint="eastAsia"/>
+        </w:rPr>
+        <w:tab/>
+      </w:r>
+      <w:r>
+        <w:rPr>
+          <w:rFonts w:hint="eastAsia"/>
+        </w:rPr>
+        <w:tab/>
+      </w:r>
+      <w:r>
+        <w:rPr>
+          <w:rFonts w:hint="eastAsia"/>
+        </w:rPr>
+        <w:tab/>
+      </w:r>
+      <w:r>
+        <w:rPr>
+          <w:rFonts w:hint="eastAsia"/>
+          <w:b/>
+          <w:color w:val="FF0000"/>
+          <w:highlight w:val="yellow"/>
+        </w:rPr>
+        <w:t>//</w:t>
+      </w:r>
+      <w:r>
+        <w:rPr>
+          <w:rFonts w:hint="eastAsia"/>
+          <w:b/>
+          <w:color w:val="FF0000"/>
+          <w:highlight w:val="yellow"/>
+        </w:rPr>
+        <w:t>日志内容</w:t>
+      </w:r>
     </w:p>
     <w:p>
       <w:r>
@@ -126,63 +466,13 @@
       </w:r>
     </w:p>
     <w:p>
-      <w:proofErr w:type="gramStart"/>
-      <w:r>
-        <w:t>curl  -</w:t>
-      </w:r>
-      <w:proofErr w:type="gramEnd"/>
-      <w:r>
-        <w:t>X DELETE 127.0.0.1:8080/</w:t>
-      </w:r>
-      <w:proofErr w:type="spellStart"/>
-      <w:r>
-        <w:t>logtype?id</w:t>
-      </w:r>
-      <w:proofErr w:type="spellEnd"/>
-      <w:r>
-        <w:t>=1</w:t>
-      </w:r>
-    </w:p>
-    <w:p>
-      <w:r>
-        <w:t>"delete success"[</w:t>
-      </w:r>
-      <w:proofErr w:type="spellStart"/>
-      <w:r>
-        <w:t>root@bogon:qcserver</w:t>
-      </w:r>
-      <w:proofErr w:type="spellEnd"/>
-      <w:r>
-        <w:t xml:space="preserve"> </w:t>
-      </w:r>
-      <w:proofErr w:type="spellStart"/>
-      <w:proofErr w:type="gramStart"/>
-      <w:r>
-        <w:t>git</w:t>
-      </w:r>
-      <w:proofErr w:type="spellEnd"/>
-      <w:r>
-        <w:t>(</w:t>
-      </w:r>
-      <w:proofErr w:type="gramEnd"/>
-      <w:r>
-        <w:t>master)]$ curl  -X POST 127.0.0.1:8080/</w:t>
-      </w:r>
-      <w:proofErr w:type="spellStart"/>
-      <w:r>
-        <w:t>logtype</w:t>
-      </w:r>
-      <w:proofErr w:type="spellEnd"/>
-      <w:r>
-        <w:t xml:space="preserve"> -d '{"Type":1,"Level":1, "</w:t>
-      </w:r>
-      <w:proofErr w:type="spellStart"/>
-      <w:r>
-        <w:t>Content":"device</w:t>
-      </w:r>
-      <w:proofErr w:type="spellEnd"/>
-      <w:r>
-        <w:t xml:space="preserve"> stat info"}'</w:t>
+      <w:r>
+        <w:t>curl  -X DELETE 127.0.0.1:8080/logtype?id=1</w:t>
+      </w:r>
+    </w:p>
+    <w:p>
+      <w:r>
+        <w:t>"delete success"[root@bogon:qcserver git(master)]$ curl  -X POST 127.0.0.1:8080/logtype -d '{"Type":1,"Level":1, "Content":"device stat info"}'</w:t>
       </w:r>
     </w:p>
     <w:p>
@@ -239,13 +529,8 @@
       </w:r>
     </w:p>
     <w:p>
-      <w:proofErr w:type="gramStart"/>
-      <w:r>
-        <w:t>curl</w:t>
-      </w:r>
-      <w:proofErr w:type="gramEnd"/>
-      <w:r>
-        <w:t xml:space="preserve"> -X  GET http://127.0.0.1:8080/logtype/list?pageidx=0\&amp;pagesize=0</w:t>
+      <w:r>
+        <w:t>curl -X  GET http://127.0.0.1:8080/logtype/list?pageidx=0\&amp;pagesize=0</w:t>
       </w:r>
     </w:p>
     <w:p>
@@ -255,15 +540,7 @@
     </w:p>
     <w:p>
       <w:r>
-        <w:t xml:space="preserve">  "</w:t>
-      </w:r>
-      <w:proofErr w:type="gramStart"/>
-      <w:r>
-        <w:t>objects</w:t>
-      </w:r>
-      <w:proofErr w:type="gramEnd"/>
-      <w:r>
-        <w:t>": [</w:t>
+        <w:t xml:space="preserve">  "objects": [</w:t>
       </w:r>
     </w:p>
     <w:p>
@@ -344,17 +621,7 @@
     </w:p>
     <w:p>
       <w:r>
-        <w:t xml:space="preserve">  "</w:t>
-      </w:r>
-      <w:proofErr w:type="spellStart"/>
-      <w:proofErr w:type="gramStart"/>
-      <w:r>
-        <w:t>totalnum</w:t>
-      </w:r>
-      <w:proofErr w:type="spellEnd"/>
-      <w:proofErr w:type="gramEnd"/>
-      <w:r>
-        <w:t>": 2</w:t>
+        <w:t xml:space="preserve">  "totalnum": 2</w:t>
       </w:r>
     </w:p>
     <w:p>
@@ -371,29 +638,8 @@
       </w:r>
     </w:p>
     <w:p>
-      <w:proofErr w:type="gramStart"/>
-      <w:r>
-        <w:t>curl  -</w:t>
-      </w:r>
-      <w:proofErr w:type="gramEnd"/>
-      <w:r>
-        <w:t>X PUT 127.0.0.1:8080/</w:t>
-      </w:r>
-      <w:proofErr w:type="spellStart"/>
-      <w:r>
-        <w:t>logtype</w:t>
-      </w:r>
-      <w:proofErr w:type="spellEnd"/>
-      <w:r>
-        <w:t xml:space="preserve"> -d '{"Id":3, "Type":5,"Level":3, "</w:t>
-      </w:r>
-      <w:proofErr w:type="spellStart"/>
-      <w:r>
-        <w:t>Content":"device</w:t>
-      </w:r>
-      <w:proofErr w:type="spellEnd"/>
-      <w:r>
-        <w:t xml:space="preserve"> stat info"}'</w:t>
+      <w:r>
+        <w:t>curl  -X PUT 127.0.0.1:8080/logtype -d '{"Id":3, "Type":5,"Level":3, "Content":"device stat info"}'</w:t>
       </w:r>
     </w:p>
     <w:p>
@@ -551,9 +797,19 @@
       </w:r>
     </w:p>
     <w:p>
-      <w:r>
-        <w:rPr>
-          <w:rFonts w:hint="eastAsia"/>
+      <w:pPr>
+        <w:rPr>
+          <w:rFonts w:hint="eastAsia"/>
+          <w:b/>
+          <w:color w:val="FF0000"/>
+        </w:rPr>
+      </w:pPr>
+      <w:r>
+        <w:rPr>
+          <w:rFonts w:hint="eastAsia"/>
+          <w:b/>
+          <w:color w:val="FF0000"/>
+          <w:highlight w:val="yellow"/>
         </w:rPr>
         <w:lastRenderedPageBreak/>
         <w:t>上图没有仪器型号栏，日志好即对应的</w:t>
@@ -561,20 +817,90 @@
       <w:r>
         <w:rPr>
           <w:rFonts w:hint="eastAsia"/>
+          <w:b/>
+          <w:color w:val="FF0000"/>
+          <w:highlight w:val="yellow"/>
         </w:rPr>
         <w:t>id</w:t>
       </w:r>
       <w:r>
         <w:rPr>
           <w:rFonts w:hint="eastAsia"/>
+          <w:b/>
+          <w:color w:val="FF0000"/>
+          <w:highlight w:val="yellow"/>
         </w:rPr>
         <w:t>，时间即为</w:t>
       </w:r>
       <w:r>
         <w:rPr>
           <w:rFonts w:hint="eastAsia"/>
+          <w:b/>
+          <w:color w:val="FF0000"/>
+          <w:highlight w:val="yellow"/>
         </w:rPr>
         <w:t>updated</w:t>
+      </w:r>
+    </w:p>
+    <w:p>
+      <w:pPr>
+        <w:rPr>
+          <w:b/>
+          <w:color w:val="FF0000"/>
+        </w:rPr>
+      </w:pPr>
+      <w:r>
+        <w:rPr>
+          <w:noProof/>
+        </w:rPr>
+        <w:drawing>
+          <wp:inline distT="0" distB="0" distL="0" distR="0">
+            <wp:extent cx="5274310" cy="2070745"/>
+            <wp:effectExtent l="0" t="0" r="2540" b="5715"/>
+            <wp:docPr id="1" name="图片 1" descr="c:\users\luqichao\documents\jddongdong\jimenterprise\luqichao\temp\jdonline20170328103852.png"/>
+            <wp:cNvGraphicFramePr>
+              <a:graphicFrameLocks xmlns:a="http://schemas.openxmlformats.org/drawingml/2006/main" noChangeAspect="1"/>
+            </wp:cNvGraphicFramePr>
+            <a:graphic xmlns:a="http://schemas.openxmlformats.org/drawingml/2006/main">
+              <a:graphicData uri="http://schemas.openxmlformats.org/drawingml/2006/picture">
+                <pic:pic xmlns:pic="http://schemas.openxmlformats.org/drawingml/2006/picture">
+                  <pic:nvPicPr>
+                    <pic:cNvPr id="0" name="Picture 1" descr="c:\users\luqichao\documents\jddongdong\jimenterprise\luqichao\temp\jdonline20170328103852.png"/>
+                    <pic:cNvPicPr>
+                      <a:picLocks noChangeAspect="1" noChangeArrowheads="1"/>
+                    </pic:cNvPicPr>
+                  </pic:nvPicPr>
+                  <pic:blipFill>
+                    <a:blip r:embed="rId8">
+                      <a:extLst>
+                        <a:ext uri="{28A0092B-C50C-407E-A947-70E740481C1C}">
+                          <a14:useLocalDpi xmlns:a14="http://schemas.microsoft.com/office/drawing/2010/main" val="0"/>
+                        </a:ext>
+                      </a:extLst>
+                    </a:blip>
+                    <a:srcRect/>
+                    <a:stretch>
+                      <a:fillRect/>
+                    </a:stretch>
+                  </pic:blipFill>
+                  <pic:spPr bwMode="auto">
+                    <a:xfrm>
+                      <a:off x="0" y="0"/>
+                      <a:ext cx="5274310" cy="2070745"/>
+                    </a:xfrm>
+                    <a:prstGeom prst="rect">
+                      <a:avLst/>
+                    </a:prstGeom>
+                    <a:noFill/>
+                    <a:ln>
+                      <a:noFill/>
+                    </a:ln>
+                  </pic:spPr>
+                </pic:pic>
+              </a:graphicData>
+            </a:graphic>
+          </wp:inline>
+        </w:drawing>
       </w:r>
     </w:p>
     <w:p>
@@ -651,7 +977,7 @@
                     </pic:cNvPicPr>
                   </pic:nvPicPr>
                   <pic:blipFill>
-                    <a:blip r:embed="rId8" cstate="print"/>
+                    <a:blip r:embed="rId9" cstate="print"/>
                     <a:srcRect/>
                     <a:stretch>
                       <a:fillRect/>
@@ -700,13 +1026,8 @@
       </w:r>
     </w:p>
     <w:p>
-      <w:proofErr w:type="gramStart"/>
-      <w:r>
-        <w:t>curl</w:t>
-      </w:r>
-      <w:proofErr w:type="gramEnd"/>
-      <w:r>
-        <w:t xml:space="preserve"> -X  GET  127.0.0.1:8080/devrel/list?pageidx=1\&amp;pagesize=0\&amp;</w:t>
+      <w:r>
+        <w:t>curl -X  GET  127.0.0.1:8080/devrel/list?pageidx=1\&amp;pagesize=0\&amp;</w:t>
       </w:r>
       <w:r>
         <w:rPr>
@@ -723,13 +1044,8 @@
           <w:i/>
         </w:rPr>
       </w:pPr>
-      <w:proofErr w:type="gramStart"/>
-      <w:r>
-        <w:t>curl</w:t>
-      </w:r>
-      <w:proofErr w:type="gramEnd"/>
-      <w:r>
-        <w:t xml:space="preserve"> -X  GET  127.0.0.1:8080/devrel/list?pageidx=1\&amp;pagesize=0\&amp;</w:t>
+      <w:r>
+        <w:t>curl -X  GET  127.0.0.1:8080/devrel/list?pageidx=1\&amp;pagesize=0\&amp;</w:t>
       </w:r>
       <w:r>
         <w:rPr>
@@ -747,6 +1063,7 @@
         <w:rPr>
           <w:rFonts w:hint="eastAsia"/>
         </w:rPr>
+        <w:lastRenderedPageBreak/>
         <w:t>试剂研发管理</w:t>
       </w:r>
     </w:p>
@@ -787,7 +1104,7 @@
                     </pic:cNvPicPr>
                   </pic:nvPicPr>
                   <pic:blipFill>
-                    <a:blip r:embed="rId9" cstate="print"/>
+                    <a:blip r:embed="rId10" cstate="print"/>
                     <a:srcRect/>
                     <a:stretch>
                       <a:fillRect/>
@@ -827,42 +1144,339 @@
           <w:rFonts w:hint="eastAsia"/>
           <w:b/>
         </w:rPr>
+        <w:t>支持</w:t>
+      </w:r>
+    </w:p>
+    <w:p>
+      <w:pPr>
+        <w:rPr>
+          <w:rFonts w:hint="eastAsia"/>
+        </w:rPr>
+      </w:pPr>
+      <w:r>
+        <w:t>curl -X POST -d '{"Name":"regmodel1", "Annotation":"anno1", "PrjId":10, "Unit":"ng/ml"}' 127.0.0.1:8080/reagentmodel?devmodel=devmodel1</w:t>
+      </w:r>
+    </w:p>
+    <w:p>
+      <w:r>
+        <w:t>curl -X  GET 127.0.0.1:8080/reagentmodel/list?pageidx=1\&amp;pagesize=00</w:t>
+      </w:r>
+    </w:p>
+    <w:p>
+      <w:r>
+        <w:t>{</w:t>
+      </w:r>
+    </w:p>
+    <w:p>
+      <w:r>
+        <w:t xml:space="preserve">  "objects": [</w:t>
+      </w:r>
+    </w:p>
+    <w:p>
+      <w:r>
+        <w:t xml:space="preserve">    {</w:t>
+      </w:r>
+    </w:p>
+    <w:p>
+      <w:r>
+        <w:t xml:space="preserve">      "Id": 1,</w:t>
+      </w:r>
+    </w:p>
+    <w:p>
+      <w:pPr>
+        <w:rPr>
+          <w:b/>
+          <w:color w:val="FF0000"/>
+          <w:highlight w:val="yellow"/>
+        </w:rPr>
+      </w:pPr>
+      <w:r>
+        <w:t xml:space="preserve">      "Name": "regmodel1",</w:t>
+      </w:r>
+      <w:r>
+        <w:rPr>
+          <w:rFonts w:hint="eastAsia"/>
+        </w:rPr>
+        <w:tab/>
+      </w:r>
+      <w:r>
+        <w:rPr>
+          <w:rFonts w:hint="eastAsia"/>
+          <w:b/>
+          <w:color w:val="FF0000"/>
+          <w:highlight w:val="yellow"/>
+        </w:rPr>
+        <w:t>//</w:t>
+      </w:r>
+      <w:r>
+        <w:rPr>
+          <w:rFonts w:hint="eastAsia"/>
+          <w:b/>
+          <w:color w:val="FF0000"/>
+          <w:highlight w:val="yellow"/>
+        </w:rPr>
+        <w:t>试剂名称</w:t>
+      </w:r>
+    </w:p>
+    <w:p>
+      <w:r>
+        <w:t xml:space="preserve">      "DevModel": {</w:t>
+      </w:r>
+      <w:r>
+        <w:rPr>
+          <w:rFonts w:hint="eastAsia"/>
+        </w:rPr>
+        <w:tab/>
+      </w:r>
+      <w:r>
+        <w:rPr>
+          <w:rFonts w:hint="eastAsia"/>
+        </w:rPr>
+        <w:tab/>
+      </w:r>
+      <w:r>
+        <w:rPr>
+          <w:rFonts w:hint="eastAsia"/>
+        </w:rPr>
+        <w:tab/>
+      </w:r>
+    </w:p>
+    <w:p>
+      <w:pPr>
+        <w:rPr>
+          <w:b/>
+          <w:color w:val="FF0000"/>
+          <w:highlight w:val="yellow"/>
+        </w:rPr>
+      </w:pPr>
+      <w:r>
+        <w:t xml:space="preserve">        "Id": 1,</w:t>
+      </w:r>
+      <w:r>
+        <w:rPr>
+          <w:rFonts w:hint="eastAsia"/>
+        </w:rPr>
+        <w:tab/>
+      </w:r>
+      <w:r>
+        <w:rPr>
+          <w:rFonts w:hint="eastAsia"/>
+        </w:rPr>
+        <w:tab/>
+      </w:r>
+      <w:r>
+        <w:rPr>
+          <w:rFonts w:hint="eastAsia"/>
+        </w:rPr>
+        <w:tab/>
+      </w:r>
+      <w:r>
+        <w:rPr>
+          <w:rFonts w:hint="eastAsia"/>
+        </w:rPr>
+        <w:tab/>
+      </w:r>
+      <w:r>
+        <w:rPr>
+          <w:rFonts w:hint="eastAsia"/>
+          <w:b/>
+          <w:color w:val="FF0000"/>
+          <w:highlight w:val="yellow"/>
+        </w:rPr>
+        <w:t>//</w:t>
+      </w:r>
+      <w:r>
+        <w:rPr>
+          <w:rFonts w:hint="eastAsia"/>
+          <w:b/>
+          <w:color w:val="FF0000"/>
+          <w:highlight w:val="yellow"/>
+        </w:rPr>
+        <w:t>仪器型号，需要获取具体名字</w:t>
+      </w:r>
+    </w:p>
+    <w:p>
+      <w:r>
+        <w:t xml:space="preserve">        "Name": "",</w:t>
+      </w:r>
+    </w:p>
+    <w:p>
+      <w:r>
+        <w:t xml:space="preserve">        "Model": "",</w:t>
+      </w:r>
+    </w:p>
+    <w:p>
+      <w:r>
+        <w:t xml:space="preserve">        "RelDate": "",</w:t>
+      </w:r>
+    </w:p>
+    <w:p>
+      <w:r>
+        <w:t xml:space="preserve">        "Methodology": null,</w:t>
+      </w:r>
+    </w:p>
+    <w:p>
+      <w:r>
+        <w:t xml:space="preserve">        "Annotation": "",</w:t>
+      </w:r>
+    </w:p>
+    <w:p>
+      <w:r>
+        <w:t xml:space="preserve">        "Created": "",</w:t>
+      </w:r>
+    </w:p>
+    <w:p>
+      <w:r>
+        <w:t xml:space="preserve">        "Updated": ""</w:t>
+      </w:r>
+    </w:p>
+    <w:p>
+      <w:r>
+        <w:t xml:space="preserve">      },</w:t>
+      </w:r>
+    </w:p>
+    <w:p>
+      <w:pPr>
+        <w:rPr>
+          <w:b/>
+          <w:color w:val="FF0000"/>
+          <w:highlight w:val="yellow"/>
+        </w:rPr>
+      </w:pPr>
+      <w:r>
+        <w:t xml:space="preserve">      "PrjId": 10,</w:t>
+      </w:r>
+      <w:r>
+        <w:rPr>
+          <w:rFonts w:hint="eastAsia"/>
+        </w:rPr>
+        <w:tab/>
+      </w:r>
+      <w:r>
+        <w:rPr>
+          <w:rFonts w:hint="eastAsia"/>
+        </w:rPr>
+        <w:tab/>
+      </w:r>
+      <w:r>
+        <w:rPr>
+          <w:rFonts w:hint="eastAsia"/>
+        </w:rPr>
+        <w:tab/>
+      </w:r>
+      <w:r>
+        <w:rPr>
+          <w:rFonts w:hint="eastAsia"/>
+        </w:rPr>
+        <w:tab/>
+      </w:r>
+      <w:r>
+        <w:rPr>
+          <w:rFonts w:hint="eastAsia"/>
+          <w:b/>
+          <w:color w:val="FF0000"/>
+          <w:highlight w:val="yellow"/>
+        </w:rPr>
+        <w:t>//</w:t>
+      </w:r>
+      <w:r>
+        <w:rPr>
+          <w:rFonts w:hint="eastAsia"/>
+          <w:b/>
+          <w:color w:val="FF0000"/>
+          <w:highlight w:val="yellow"/>
+        </w:rPr>
+        <w:t>项目号</w:t>
+      </w:r>
+    </w:p>
+    <w:p>
+      <w:pPr>
+        <w:rPr>
+          <w:b/>
+          <w:color w:val="FF0000"/>
+          <w:highlight w:val="yellow"/>
+        </w:rPr>
+      </w:pPr>
+      <w:r>
+        <w:t xml:space="preserve">      "Unit": "ng/ml",</w:t>
+      </w:r>
+      <w:r>
+        <w:rPr>
+          <w:rFonts w:hint="eastAsia"/>
+        </w:rPr>
+        <w:tab/>
+      </w:r>
+      <w:r>
+        <w:rPr>
+          <w:rFonts w:hint="eastAsia"/>
+        </w:rPr>
+        <w:tab/>
+      </w:r>
+      <w:r>
+        <w:rPr>
+          <w:rFonts w:hint="eastAsia"/>
+        </w:rPr>
+        <w:tab/>
+      </w:r>
+      <w:r>
+        <w:rPr>
+          <w:rFonts w:hint="eastAsia"/>
+          <w:b/>
+          <w:color w:val="FF0000"/>
+          <w:highlight w:val="yellow"/>
+        </w:rPr>
+        <w:t>//</w:t>
+      </w:r>
+      <w:r>
+        <w:rPr>
+          <w:rFonts w:hint="eastAsia"/>
+          <w:b/>
+          <w:color w:val="FF0000"/>
+          <w:highlight w:val="yellow"/>
+        </w:rPr>
+        <w:t>单位</w:t>
+      </w:r>
+    </w:p>
+    <w:p>
+      <w:r>
+        <w:t xml:space="preserve">      "Annotation": "anno1",</w:t>
+      </w:r>
+    </w:p>
+    <w:p>
+      <w:r>
+        <w:t xml:space="preserve">      "Created": "2017-03-17 17:29:49",</w:t>
+      </w:r>
+    </w:p>
+    <w:p>
+      <w:r>
+        <w:t xml:space="preserve">      "Updated": "2017-03-17 17:29:49"</w:t>
+      </w:r>
+    </w:p>
+    <w:p>
+      <w:r>
         <w:lastRenderedPageBreak/>
-        <w:t>支持</w:t>
-      </w:r>
-    </w:p>
-    <w:p>
-      <w:proofErr w:type="gramStart"/>
-      <w:r>
-        <w:t>curl</w:t>
-      </w:r>
-      <w:proofErr w:type="gramEnd"/>
-      <w:r>
-        <w:t xml:space="preserve"> -X POST -d '{"Name":"regmodel1", "Annotation":"anno1", "PrjId":10, "</w:t>
-      </w:r>
-      <w:proofErr w:type="spellStart"/>
-      <w:r>
-        <w:t>Unit":"ng</w:t>
-      </w:r>
-      <w:proofErr w:type="spellEnd"/>
-      <w:r>
-        <w:t>/ml"}' 127.0.0.1:8080/</w:t>
-      </w:r>
-      <w:proofErr w:type="spellStart"/>
-      <w:r>
-        <w:t>reagentmodel?devmodel</w:t>
-      </w:r>
-      <w:proofErr w:type="spellEnd"/>
-      <w:r>
-        <w:t>=devmodel1</w:t>
-      </w:r>
-    </w:p>
+        <w:t xml:space="preserve">    }</w:t>
+      </w:r>
+    </w:p>
+    <w:p>
+      <w:r>
+        <w:t xml:space="preserve">  ],</w:t>
+      </w:r>
+    </w:p>
+    <w:p>
+      <w:r>
+        <w:t xml:space="preserve">  "totalnum": 1</w:t>
+      </w:r>
+    </w:p>
+    <w:p>
+      <w:r>
+        <w:t>}</w:t>
+      </w:r>
+    </w:p>
+    <w:p/>
     <w:p>
       <w:pPr>
         <w:pStyle w:val="2"/>
-        <w:rPr>
-          <w:rFonts w:hint="eastAsia"/>
-        </w:rPr>
       </w:pPr>
       <w:r>
         <w:rPr>
@@ -872,41 +1486,27 @@
       </w:r>
     </w:p>
     <w:p>
-      <w:pPr>
-        <w:rPr>
-          <w:rFonts w:hint="eastAsia"/>
-        </w:rPr>
-      </w:pPr>
-      <w:r>
-        <w:rPr>
-          <w:rFonts w:hint="eastAsia"/>
-        </w:rPr>
-        <w:t>批号管理和生产管理合并为一个</w:t>
-      </w:r>
-      <w:proofErr w:type="gramStart"/>
-      <w:r>
-        <w:rPr>
-          <w:rFonts w:hint="eastAsia"/>
-        </w:rPr>
-        <w:t>标签页即可</w:t>
-      </w:r>
-      <w:proofErr w:type="gramEnd"/>
-    </w:p>
-    <w:p>
-      <w:pPr>
-        <w:rPr>
-          <w:rFonts w:hint="eastAsia"/>
-        </w:rPr>
-      </w:pPr>
-      <w:r>
-        <w:rPr>
-          <w:rFonts w:ascii="宋体" w:eastAsia="宋体" w:hAnsi="宋体" w:cs="宋体"/>
-          <w:noProof/>
-          <w:sz w:val="24"/>
-          <w:szCs w:val="24"/>
+      <w:r>
+        <w:rPr>
+          <w:rFonts w:hint="eastAsia"/>
+        </w:rPr>
+        <w:t>批号管理和生产管理合并为一个标签页即可</w:t>
+      </w:r>
+    </w:p>
+    <w:p>
+      <w:pPr>
+        <w:rPr>
+          <w:rFonts w:hint="eastAsia"/>
+        </w:rPr>
+      </w:pPr>
+      <w:r>
+        <w:rPr>
+          <w:b/>
+          <w:color w:val="FF0000"/>
+          <w:highlight w:val="yellow"/>
         </w:rPr>
         <w:drawing>
-          <wp:inline distT="0" distB="0" distL="0" distR="0" wp14:anchorId="5B3A4B5D" wp14:editId="666A03D4">
+          <wp:inline distT="0" distB="0" distL="0" distR="0" wp14:anchorId="472871FC" wp14:editId="75A9B087">
             <wp:extent cx="5274310" cy="3786698"/>
             <wp:effectExtent l="0" t="0" r="2540" b="4445"/>
             <wp:docPr id="5" name="图片 5" descr="C:\Users\Administrator\AppData\Roaming\Tencent\Users\792754629\QQ\WinTemp\RichOle\BUA_8T$J6`9Y@}I}OR082UD.png"/>
@@ -923,7 +1523,7 @@
                     </pic:cNvPicPr>
                   </pic:nvPicPr>
                   <pic:blipFill>
-                    <a:blip r:embed="rId10" cstate="print"/>
+                    <a:blip r:embed="rId11" cstate="print"/>
                     <a:srcRect/>
                     <a:stretch>
                       <a:fillRect/>
@@ -958,8 +1558,722 @@
           <w:rFonts w:hint="eastAsia"/>
         </w:rPr>
       </w:pPr>
+      <w:r>
+        <w:rPr>
+          <w:rFonts w:hint="eastAsia"/>
+        </w:rPr>
+        <w:t>创建</w:t>
+      </w:r>
+    </w:p>
+    <w:p>
+      <w:r>
+        <w:t>curl -X POST -d '{"SerialNum":"xxx111xx", "ExpiredTime":"20180301", "Annotation":"Test data"}' 127.0.0.1:8080/reagentproduce?regmodel=1</w:t>
+      </w:r>
+    </w:p>
+    <w:p>
+      <w:r>
+        <w:t>{</w:t>
+      </w:r>
+    </w:p>
+    <w:p>
+      <w:r>
+        <w:t xml:space="preserve">  "Id": 3,</w:t>
+      </w:r>
+    </w:p>
+    <w:p>
+      <w:r>
+        <w:t xml:space="preserve">  "SerialNum": "xxx111xx",</w:t>
+      </w:r>
+      <w:r>
+        <w:rPr>
+          <w:rFonts w:hint="eastAsia"/>
+        </w:rPr>
+        <w:tab/>
+      </w:r>
+      <w:r>
+        <w:rPr>
+          <w:rFonts w:hint="eastAsia"/>
+        </w:rPr>
+        <w:tab/>
+      </w:r>
+      <w:r>
+        <w:rPr>
+          <w:rFonts w:hint="eastAsia"/>
+        </w:rPr>
+        <w:tab/>
+      </w:r>
+      <w:r>
+        <w:rPr>
+          <w:rFonts w:hint="eastAsia"/>
+        </w:rPr>
+        <w:tab/>
+      </w:r>
+      <w:r>
+        <w:rPr>
+          <w:rFonts w:hint="eastAsia"/>
+        </w:rPr>
+        <w:tab/>
+        <w:t>//</w:t>
+      </w:r>
+      <w:r>
+        <w:rPr>
+          <w:rFonts w:hint="eastAsia"/>
+        </w:rPr>
+        <w:t>批号</w:t>
+      </w:r>
+    </w:p>
+    <w:p>
+      <w:r>
+        <w:t xml:space="preserve">  "RegModel": {</w:t>
+      </w:r>
+    </w:p>
+    <w:p>
+      <w:r>
+        <w:t xml:space="preserve">    "Id": 1,</w:t>
+      </w:r>
+    </w:p>
+    <w:p>
+      <w:r>
+        <w:t xml:space="preserve">    "Name": "regmodel1",</w:t>
+      </w:r>
+      <w:r>
+        <w:rPr>
+          <w:rFonts w:hint="eastAsia"/>
+        </w:rPr>
+        <w:tab/>
+      </w:r>
+      <w:r>
+        <w:rPr>
+          <w:rFonts w:hint="eastAsia"/>
+        </w:rPr>
+        <w:tab/>
+      </w:r>
+      <w:r>
+        <w:rPr>
+          <w:rFonts w:hint="eastAsia"/>
+        </w:rPr>
+        <w:tab/>
+      </w:r>
+      <w:r>
+        <w:rPr>
+          <w:rFonts w:hint="eastAsia"/>
+        </w:rPr>
+        <w:tab/>
+      </w:r>
+      <w:r>
+        <w:rPr>
+          <w:rFonts w:hint="eastAsia"/>
+        </w:rPr>
+        <w:tab/>
+        <w:t>//</w:t>
+      </w:r>
+      <w:r>
+        <w:rPr>
+          <w:rFonts w:hint="eastAsia"/>
+        </w:rPr>
+        <w:t>试剂名称</w:t>
+      </w:r>
+    </w:p>
+    <w:p>
+      <w:r>
+        <w:t xml:space="preserve">    "DevModel": {</w:t>
+      </w:r>
+    </w:p>
+    <w:p>
+      <w:r>
+        <w:t xml:space="preserve">      "Id": 1,</w:t>
+      </w:r>
+      <w:r>
+        <w:rPr>
+          <w:rFonts w:hint="eastAsia"/>
+        </w:rPr>
+        <w:tab/>
+      </w:r>
+      <w:r>
+        <w:rPr>
+          <w:rFonts w:hint="eastAsia"/>
+        </w:rPr>
+        <w:tab/>
+      </w:r>
+      <w:r>
+        <w:rPr>
+          <w:rFonts w:hint="eastAsia"/>
+        </w:rPr>
+        <w:tab/>
+      </w:r>
+      <w:r>
+        <w:rPr>
+          <w:rFonts w:hint="eastAsia"/>
+        </w:rPr>
+        <w:tab/>
+      </w:r>
+      <w:r>
+        <w:rPr>
+          <w:rFonts w:hint="eastAsia"/>
+        </w:rPr>
+        <w:tab/>
+      </w:r>
+      <w:r>
+        <w:rPr>
+          <w:rFonts w:hint="eastAsia"/>
+        </w:rPr>
+        <w:tab/>
+      </w:r>
+      <w:r>
+        <w:rPr>
+          <w:rFonts w:hint="eastAsia"/>
+        </w:rPr>
+        <w:tab/>
+      </w:r>
+      <w:r>
+        <w:rPr>
+          <w:rFonts w:hint="eastAsia"/>
+        </w:rPr>
+        <w:tab/>
+        <w:t>//</w:t>
+      </w:r>
+      <w:r>
+        <w:rPr>
+          <w:rFonts w:hint="eastAsia"/>
+        </w:rPr>
+        <w:t>仪器型号</w:t>
+      </w:r>
+      <w:r>
+        <w:rPr>
+          <w:rFonts w:hint="eastAsia"/>
+        </w:rPr>
+        <w:t>id</w:t>
+      </w:r>
+    </w:p>
+    <w:p>
+      <w:r>
+        <w:t xml:space="preserve">      "Name": "",</w:t>
+      </w:r>
+    </w:p>
+    <w:p>
+      <w:r>
+        <w:t xml:space="preserve">      "Model": "",</w:t>
+      </w:r>
+    </w:p>
+    <w:p>
+      <w:r>
+        <w:t xml:space="preserve">      "RelDate": "",</w:t>
+      </w:r>
+    </w:p>
+    <w:p>
+      <w:r>
+        <w:t xml:space="preserve">      "Methodology": null,</w:t>
+      </w:r>
+    </w:p>
+    <w:p>
+      <w:r>
+        <w:lastRenderedPageBreak/>
+        <w:t xml:space="preserve">      "Annotation": "",</w:t>
+      </w:r>
+    </w:p>
+    <w:p>
+      <w:r>
+        <w:t xml:space="preserve">      "Created": "",</w:t>
+      </w:r>
+    </w:p>
+    <w:p>
+      <w:r>
+        <w:t xml:space="preserve">      "Updated": ""</w:t>
+      </w:r>
+    </w:p>
+    <w:p>
+      <w:r>
+        <w:t xml:space="preserve">    },</w:t>
+      </w:r>
+    </w:p>
+    <w:p>
+      <w:r>
+        <w:t xml:space="preserve">    "PrjId": 10,</w:t>
+      </w:r>
+    </w:p>
+    <w:p>
+      <w:r>
+        <w:t xml:space="preserve">    "Unit": "ng/ml",</w:t>
+      </w:r>
+    </w:p>
+    <w:p>
+      <w:r>
+        <w:t xml:space="preserve">    "Annotation": "anno1",</w:t>
+      </w:r>
+    </w:p>
+    <w:p>
+      <w:r>
+        <w:t xml:space="preserve">    "Created": "2017-03-17 17:29:49",</w:t>
+      </w:r>
+    </w:p>
+    <w:p>
+      <w:r>
+        <w:t xml:space="preserve">    "Updated": "2017-03-17 17:29:49"</w:t>
+      </w:r>
+    </w:p>
+    <w:p>
+      <w:r>
+        <w:t xml:space="preserve">  },</w:t>
+      </w:r>
+    </w:p>
+    <w:p>
+      <w:r>
+        <w:t xml:space="preserve">  "ExpiredTime": "20180301",</w:t>
+      </w:r>
+      <w:r>
+        <w:rPr>
+          <w:rFonts w:hint="eastAsia"/>
+        </w:rPr>
+        <w:tab/>
+      </w:r>
+      <w:r>
+        <w:rPr>
+          <w:rFonts w:hint="eastAsia"/>
+        </w:rPr>
+        <w:tab/>
+      </w:r>
+      <w:r>
+        <w:rPr>
+          <w:rFonts w:hint="eastAsia"/>
+        </w:rPr>
+        <w:tab/>
+      </w:r>
+      <w:r>
+        <w:rPr>
+          <w:rFonts w:hint="eastAsia"/>
+        </w:rPr>
+        <w:tab/>
+      </w:r>
+      <w:r>
+        <w:rPr>
+          <w:rFonts w:hint="eastAsia"/>
+        </w:rPr>
+        <w:tab/>
+        <w:t>//</w:t>
+      </w:r>
+      <w:r>
+        <w:rPr>
+          <w:rFonts w:hint="eastAsia"/>
+        </w:rPr>
+        <w:t>有效日期</w:t>
+      </w:r>
+    </w:p>
+    <w:p>
+      <w:r>
+        <w:t xml:space="preserve">  "Annotation": "Test data",</w:t>
+      </w:r>
+    </w:p>
+    <w:p>
+      <w:r>
+        <w:t xml:space="preserve">  "Created": "2017-03-28 11:11:39",</w:t>
+      </w:r>
+      <w:r>
+        <w:rPr>
+          <w:rFonts w:hint="eastAsia"/>
+        </w:rPr>
+        <w:tab/>
+      </w:r>
+      <w:r>
+        <w:rPr>
+          <w:rFonts w:hint="eastAsia"/>
+        </w:rPr>
+        <w:tab/>
+      </w:r>
+      <w:r>
+        <w:rPr>
+          <w:rFonts w:hint="eastAsia"/>
+        </w:rPr>
+        <w:tab/>
+      </w:r>
+      <w:r>
+        <w:rPr>
+          <w:rFonts w:hint="eastAsia"/>
+        </w:rPr>
+        <w:tab/>
+        <w:t>//</w:t>
+      </w:r>
+      <w:r>
+        <w:rPr>
+          <w:rFonts w:hint="eastAsia"/>
+        </w:rPr>
+        <w:t>出厂日期</w:t>
+      </w:r>
+    </w:p>
+    <w:p>
+      <w:r>
+        <w:t xml:space="preserve">  "Updated": "2017-03-28 11:11:39"</w:t>
+      </w:r>
+    </w:p>
+    <w:p>
+      <w:pPr>
+        <w:rPr>
+          <w:rFonts w:hint="eastAsia"/>
+        </w:rPr>
+      </w:pPr>
+      <w:r>
+        <w:t>}</w:t>
+      </w:r>
+    </w:p>
+    <w:p>
+      <w:pPr>
+        <w:rPr>
+          <w:rFonts w:hint="eastAsia"/>
+        </w:rPr>
+      </w:pPr>
+    </w:p>
+    <w:p>
+      <w:pPr>
+        <w:rPr>
+          <w:rFonts w:hint="eastAsia"/>
+        </w:rPr>
+      </w:pPr>
+      <w:r>
+        <w:rPr>
+          <w:rFonts w:hint="eastAsia"/>
+        </w:rPr>
+        <w:t>查找</w:t>
+      </w:r>
+    </w:p>
+    <w:p>
+      <w:r>
+        <w:t>curl -X  GET  127.0.0.1:8080/reagentproduce/list?pageidx=0\&amp;pagesize=0</w:t>
+      </w:r>
+    </w:p>
+    <w:p>
+      <w:r>
+        <w:t>{</w:t>
+      </w:r>
+    </w:p>
+    <w:p>
+      <w:r>
+        <w:t xml:space="preserve">  "objects": [</w:t>
+      </w:r>
+    </w:p>
+    <w:p>
+      <w:r>
+        <w:t xml:space="preserve">    {</w:t>
+      </w:r>
+    </w:p>
+    <w:p>
+      <w:r>
+        <w:t xml:space="preserve">      "Id": 3,</w:t>
+      </w:r>
+    </w:p>
+    <w:p>
+      <w:r>
+        <w:t xml:space="preserve">      "SerialNum": "xxx111xx",</w:t>
+      </w:r>
+      <w:r>
+        <w:rPr>
+          <w:rFonts w:hint="eastAsia"/>
+        </w:rPr>
+        <w:tab/>
+      </w:r>
+      <w:r>
+        <w:rPr>
+          <w:rFonts w:hint="eastAsia"/>
+        </w:rPr>
+        <w:tab/>
+      </w:r>
+      <w:r>
+        <w:rPr>
+          <w:rFonts w:hint="eastAsia"/>
+        </w:rPr>
+        <w:tab/>
+      </w:r>
+      <w:r>
+        <w:rPr>
+          <w:rFonts w:hint="eastAsia"/>
+        </w:rPr>
+        <w:tab/>
+        <w:t>//</w:t>
+      </w:r>
+      <w:r>
+        <w:rPr>
+          <w:rFonts w:hint="eastAsia"/>
+        </w:rPr>
+        <w:t>批号</w:t>
+      </w:r>
+    </w:p>
+    <w:p>
+      <w:r>
+        <w:t xml:space="preserve">      "RegModel": {</w:t>
+      </w:r>
+    </w:p>
+    <w:p>
+      <w:r>
+        <w:t xml:space="preserve">        "Id": 1,</w:t>
+      </w:r>
+    </w:p>
+    <w:p>
+      <w:r>
+        <w:t xml:space="preserve">        "Name": "regmodel1",</w:t>
+      </w:r>
+      <w:r>
+        <w:rPr>
+          <w:rFonts w:hint="eastAsia"/>
+        </w:rPr>
+        <w:tab/>
+      </w:r>
+      <w:r>
+        <w:rPr>
+          <w:rFonts w:hint="eastAsia"/>
+        </w:rPr>
+        <w:tab/>
+      </w:r>
+      <w:r>
+        <w:rPr>
+          <w:rFonts w:hint="eastAsia"/>
+        </w:rPr>
+        <w:tab/>
+      </w:r>
+      <w:r>
+        <w:rPr>
+          <w:rFonts w:hint="eastAsia"/>
+        </w:rPr>
+        <w:tab/>
+        <w:t>//</w:t>
+      </w:r>
+      <w:r>
+        <w:rPr>
+          <w:rFonts w:hint="eastAsia"/>
+        </w:rPr>
+        <w:t>试剂名称</w:t>
+      </w:r>
+    </w:p>
+    <w:p>
+      <w:r>
+        <w:t xml:space="preserve">        "DevModel": {</w:t>
+      </w:r>
+    </w:p>
+    <w:p>
+      <w:r>
+        <w:t xml:space="preserve">          "Id": 1,</w:t>
+      </w:r>
+    </w:p>
+    <w:p>
+      <w:r>
+        <w:t xml:space="preserve">          "Name": "devmodel1",</w:t>
+      </w:r>
+      <w:r>
+        <w:rPr>
+          <w:rFonts w:hint="eastAsia"/>
+        </w:rPr>
+        <w:tab/>
+      </w:r>
+      <w:r>
+        <w:rPr>
+          <w:rFonts w:hint="eastAsia"/>
+        </w:rPr>
+        <w:tab/>
+      </w:r>
+      <w:r>
+        <w:rPr>
+          <w:rFonts w:hint="eastAsia"/>
+        </w:rPr>
+        <w:tab/>
+        <w:t>//</w:t>
+      </w:r>
+      <w:r>
+        <w:rPr>
+          <w:rFonts w:hint="eastAsia"/>
+        </w:rPr>
+        <w:t>仪器型号名</w:t>
+      </w:r>
+    </w:p>
+    <w:p>
+      <w:r>
+        <w:t xml:space="preserve">          "Model": "xxxaapo0",</w:t>
+      </w:r>
+    </w:p>
+    <w:p>
+      <w:r>
+        <w:t xml:space="preserve">          "RelDate": "",</w:t>
+      </w:r>
+    </w:p>
+    <w:p>
+      <w:r>
+        <w:t xml:space="preserve">          "Methodology": {</w:t>
+      </w:r>
+    </w:p>
+    <w:p>
+      <w:r>
+        <w:t xml:space="preserve">            "Id": 1,</w:t>
+      </w:r>
+    </w:p>
+    <w:p>
+      <w:r>
+        <w:t xml:space="preserve">            "Name": "",</w:t>
+      </w:r>
+    </w:p>
+    <w:p>
+      <w:r>
+        <w:t xml:space="preserve">            "Annotation": "",</w:t>
+      </w:r>
+    </w:p>
+    <w:p>
+      <w:r>
+        <w:t xml:space="preserve">            "Created": "",</w:t>
+      </w:r>
+    </w:p>
+    <w:p>
+      <w:r>
+        <w:t xml:space="preserve">            "Updated": ""</w:t>
+      </w:r>
+    </w:p>
+    <w:p>
+      <w:r>
+        <w:t xml:space="preserve">          },</w:t>
+      </w:r>
+    </w:p>
+    <w:p>
+      <w:r>
+        <w:t xml:space="preserve">          "Annotation": "annotation",</w:t>
+      </w:r>
+    </w:p>
+    <w:p>
+      <w:r>
+        <w:t xml:space="preserve">          "Created": "2017-02-28 16:37:41",</w:t>
+      </w:r>
+    </w:p>
+    <w:p>
+      <w:r>
+        <w:t xml:space="preserve">          "Updated": "2017-02-28 16:37:41"</w:t>
+      </w:r>
+    </w:p>
+    <w:p>
+      <w:r>
+        <w:t xml:space="preserve">        },</w:t>
+      </w:r>
+    </w:p>
+    <w:p>
+      <w:r>
+        <w:t xml:space="preserve">        "PrjId": 10,</w:t>
+      </w:r>
+    </w:p>
+    <w:p>
+      <w:r>
+        <w:t xml:space="preserve">        "Unit": "ng/ml",</w:t>
+      </w:r>
+    </w:p>
+    <w:p>
+      <w:r>
+        <w:lastRenderedPageBreak/>
+        <w:t xml:space="preserve">        "Annotation": "anno1",</w:t>
+      </w:r>
+    </w:p>
+    <w:p>
+      <w:r>
+        <w:t xml:space="preserve">        "Created": "2017-03-17 17:29:49",</w:t>
+      </w:r>
+    </w:p>
+    <w:p>
+      <w:r>
+        <w:t xml:space="preserve">        "Updated": "2017-03-17 17:29:49"</w:t>
+      </w:r>
+    </w:p>
+    <w:p>
+      <w:r>
+        <w:t xml:space="preserve">      },</w:t>
+      </w:r>
+    </w:p>
+    <w:p>
+      <w:r>
+        <w:t xml:space="preserve">      "ExpiredTime": "20180301",</w:t>
+      </w:r>
+      <w:r>
+        <w:rPr>
+          <w:rFonts w:hint="eastAsia"/>
+        </w:rPr>
+        <w:tab/>
+      </w:r>
+      <w:r>
+        <w:rPr>
+          <w:rFonts w:hint="eastAsia"/>
+        </w:rPr>
+        <w:tab/>
+      </w:r>
+      <w:r>
+        <w:rPr>
+          <w:rFonts w:hint="eastAsia"/>
+        </w:rPr>
+        <w:tab/>
+      </w:r>
+      <w:r>
+        <w:rPr>
+          <w:rFonts w:hint="eastAsia"/>
+        </w:rPr>
+        <w:tab/>
+        <w:t>//</w:t>
+      </w:r>
+      <w:r>
+        <w:rPr>
+          <w:rFonts w:hint="eastAsia"/>
+        </w:rPr>
+        <w:t>有效日期</w:t>
+      </w:r>
+    </w:p>
+    <w:p>
+      <w:r>
+        <w:t xml:space="preserve">      "Annotation": "Test data",</w:t>
+      </w:r>
+    </w:p>
+    <w:p>
+      <w:r>
+        <w:t xml:space="preserve">      "Created": "2017-03-28 11:11:39",</w:t>
+      </w:r>
+      <w:r>
+        <w:rPr>
+          <w:rFonts w:hint="eastAsia"/>
+        </w:rPr>
+        <w:tab/>
+      </w:r>
+      <w:r>
+        <w:rPr>
+          <w:rFonts w:hint="eastAsia"/>
+        </w:rPr>
+        <w:tab/>
+      </w:r>
+      <w:r>
+        <w:rPr>
+          <w:rFonts w:hint="eastAsia"/>
+        </w:rPr>
+        <w:tab/>
+        <w:t>//</w:t>
+      </w:r>
+      <w:r>
+        <w:rPr>
+          <w:rFonts w:hint="eastAsia"/>
+        </w:rPr>
+        <w:t>出厂日期</w:t>
+      </w:r>
       <w:bookmarkStart w:id="0" w:name="_GoBack"/>
       <w:bookmarkEnd w:id="0"/>
+    </w:p>
+    <w:p>
+      <w:r>
+        <w:t xml:space="preserve">      "Updated": "2017-03-28 11:11:39"</w:t>
+      </w:r>
+    </w:p>
+    <w:p>
+      <w:r>
+        <w:t xml:space="preserve">    }</w:t>
+      </w:r>
+    </w:p>
+    <w:p>
+      <w:r>
+        <w:t xml:space="preserve">  ],</w:t>
+      </w:r>
+    </w:p>
+    <w:p>
+      <w:r>
+        <w:t xml:space="preserve">  "totalnum": 1</w:t>
+      </w:r>
+    </w:p>
+    <w:p>
+      <w:r>
+        <w:t>}</w:t>
+      </w:r>
     </w:p>
     <w:sectPr>
       <w:pgSz w:w="11906" w:h="16838"/>

</xml_diff>